<commit_message>
added git ignore fixed project report
</commit_message>
<xml_diff>
--- a/PROJECT_REPORT.docx
+++ b/PROJECT_REPORT.docx
@@ -28,7 +28,7 @@
       </w:pPr>
       <w:r>
         <w:pict w14:anchorId="6BC985CD">
-          <v:rect id="_x0000_i1025" style="width:0;height:1.5pt" o:hralign="center" o:hrstd="t" o:hr="t"/>
+          <v:rect id="_x0000_i1361" style="width:0;height:1.5pt" o:hralign="center" o:hrstd="t" o:hr="t"/>
         </w:pict>
       </w:r>
     </w:p>
@@ -422,7 +422,7 @@
       </w:pPr>
       <w:r>
         <w:pict w14:anchorId="2D1EF093">
-          <v:rect id="_x0000_i1026" style="width:0;height:1.5pt" o:hralign="center" o:hrstd="t" o:hr="t"/>
+          <v:rect id="_x0000_i1362" style="width:0;height:1.5pt" o:hralign="center" o:hrstd="t" o:hr="t"/>
         </w:pict>
       </w:r>
     </w:p>
@@ -891,7 +891,7 @@
       </w:pPr>
       <w:r>
         <w:pict w14:anchorId="17000ED9">
-          <v:rect id="_x0000_i1027" style="width:0;height:1.5pt" o:hralign="center" o:hrstd="t" o:hr="t"/>
+          <v:rect id="_x0000_i1363" style="width:0;height:1.5pt" o:hralign="center" o:hrstd="t" o:hr="t"/>
         </w:pict>
       </w:r>
     </w:p>
@@ -1699,7 +1699,7 @@
       </w:pPr>
       <w:r>
         <w:pict w14:anchorId="78464D55">
-          <v:rect id="_x0000_i1028" style="width:0;height:1.5pt" o:hralign="center" o:hrstd="t" o:hr="t"/>
+          <v:rect id="_x0000_i1364" style="width:0;height:1.5pt" o:hralign="center" o:hrstd="t" o:hr="t"/>
         </w:pict>
       </w:r>
     </w:p>
@@ -2692,7 +2692,7 @@
       </w:pPr>
       <w:r>
         <w:pict w14:anchorId="3C11A00E">
-          <v:rect id="_x0000_i1029" style="width:0;height:1.5pt" o:hralign="center" o:hrstd="t" o:hr="t"/>
+          <v:rect id="_x0000_i1365" style="width:0;height:1.5pt" o:hralign="center" o:hrstd="t" o:hr="t"/>
         </w:pict>
       </w:r>
     </w:p>
@@ -4628,7 +4628,7 @@
       </w:pPr>
       <w:r>
         <w:pict w14:anchorId="0B35FB67">
-          <v:rect id="_x0000_i1030" style="width:0;height:1.5pt" o:hralign="center" o:hrstd="t" o:hr="t"/>
+          <v:rect id="_x0000_i1366" style="width:0;height:1.5pt" o:hralign="center" o:hrstd="t" o:hr="t"/>
         </w:pict>
       </w:r>
     </w:p>
@@ -4803,7 +4803,7 @@
       </w:pPr>
       <w:r>
         <w:pict w14:anchorId="30FA4861">
-          <v:rect id="_x0000_i1031" style="width:0;height:1.5pt" o:hralign="center" o:hrstd="t" o:hr="t"/>
+          <v:rect id="_x0000_i1367" style="width:0;height:1.5pt" o:hralign="center" o:hrstd="t" o:hr="t"/>
         </w:pict>
       </w:r>
     </w:p>
@@ -5080,7 +5080,7 @@
       </w:pPr>
       <w:r>
         <w:pict w14:anchorId="0CB7804B">
-          <v:rect id="_x0000_i1032" style="width:0;height:1.5pt" o:hralign="center" o:hrstd="t" o:hr="t"/>
+          <v:rect id="_x0000_i1368" style="width:0;height:1.5pt" o:hralign="center" o:hrstd="t" o:hr="t"/>
         </w:pict>
       </w:r>
     </w:p>
@@ -5356,7 +5356,7 @@
       </w:pPr>
       <w:r>
         <w:pict w14:anchorId="76C1628F">
-          <v:rect id="_x0000_i1033" style="width:0;height:1.5pt" o:hralign="center" o:hrstd="t" o:hr="t"/>
+          <v:rect id="_x0000_i1369" style="width:0;height:1.5pt" o:hralign="center" o:hrstd="t" o:hr="t"/>
         </w:pict>
       </w:r>
     </w:p>
@@ -5572,7 +5572,7 @@
       </w:pPr>
       <w:r>
         <w:pict w14:anchorId="73EEF352">
-          <v:rect id="_x0000_i1034" style="width:0;height:1.5pt" o:hralign="center" o:hrstd="t" o:hr="t"/>
+          <v:rect id="_x0000_i1370" style="width:0;height:1.5pt" o:hralign="center" o:hrstd="t" o:hr="t"/>
         </w:pict>
       </w:r>
     </w:p>
@@ -5802,7 +5802,7 @@
       </w:pPr>
       <w:r>
         <w:pict w14:anchorId="30F975DE">
-          <v:rect id="_x0000_i1035" style="width:0;height:1.5pt" o:hralign="center" o:hrstd="t" o:hr="t"/>
+          <v:rect id="_x0000_i1371" style="width:0;height:1.5pt" o:hralign="center" o:hrstd="t" o:hr="t"/>
         </w:pict>
       </w:r>
       <w:bookmarkStart w:id="49" w:name="screenshot-6-login-modal"/>
@@ -6032,7 +6032,7 @@
       </w:pPr>
       <w:r>
         <w:pict w14:anchorId="6D2BA0D5">
-          <v:rect id="_x0000_i1036" style="width:0;height:1.5pt" o:hralign="center" o:hrstd="t" o:hr="t"/>
+          <v:rect id="_x0000_i1372" style="width:0;height:1.5pt" o:hralign="center" o:hrstd="t" o:hr="t"/>
         </w:pict>
       </w:r>
     </w:p>
@@ -6043,7 +6043,33 @@
       <w:bookmarkStart w:id="50" w:name="Xb5650a00e25d2f78b2e06c356ad653b87f4c87f"/>
       <w:bookmarkEnd w:id="43"/>
       <w:bookmarkEnd w:id="49"/>
-      <w:r>
+    </w:p>
+    <w:p>
+      <w:pPr>
+        <w:pStyle w:val="BodyText"/>
+      </w:pPr>
+    </w:p>
+    <w:p>
+      <w:pPr>
+        <w:pStyle w:val="BodyText"/>
+      </w:pPr>
+    </w:p>
+    <w:p>
+      <w:pPr>
+        <w:pStyle w:val="BodyText"/>
+      </w:pPr>
+    </w:p>
+    <w:p>
+      <w:pPr>
+        <w:pStyle w:val="BodyText"/>
+      </w:pPr>
+    </w:p>
+    <w:p>
+      <w:pPr>
+        <w:pStyle w:val="Heading2"/>
+      </w:pPr>
+      <w:r>
+        <w:lastRenderedPageBreak/>
         <w:t>7. Project Flow</w:t>
       </w:r>
     </w:p>
@@ -6063,306 +6089,56 @@
       <w:r>
         <w:rPr>
           <w:rStyle w:val="VerbatimChar"/>
-        </w:rPr>
-        <w:t>Start</w:t>
-      </w:r>
-      <w:r>
-        <w:br/>
-      </w:r>
-      <w:r>
-        <w:rPr>
-          <w:rStyle w:val="VerbatimChar"/>
-        </w:rPr>
-        <w:t xml:space="preserve">  │</w:t>
-      </w:r>
-      <w:r>
-        <w:br/>
-      </w:r>
-      <w:r>
-        <w:rPr>
-          <w:rStyle w:val="VerbatimChar"/>
-        </w:rPr>
-        <w:t xml:space="preserve">  ▼</w:t>
-      </w:r>
-      <w:r>
-        <w:br/>
-      </w:r>
-      <w:r>
-        <w:rPr>
-          <w:rStyle w:val="VerbatimChar"/>
-        </w:rPr>
-        <w:t>[User Opens Application]</w:t>
-      </w:r>
-      <w:r>
-        <w:br/>
-      </w:r>
-      <w:r>
-        <w:rPr>
-          <w:rStyle w:val="VerbatimChar"/>
-        </w:rPr>
-        <w:t xml:space="preserve">  │</w:t>
-      </w:r>
-      <w:r>
-        <w:br/>
-      </w:r>
-      <w:r>
-        <w:rPr>
-          <w:rStyle w:val="VerbatimChar"/>
-        </w:rPr>
-        <w:t xml:space="preserve">  ▼</w:t>
-      </w:r>
-      <w:r>
-        <w:br/>
-      </w:r>
-      <w:r>
-        <w:rPr>
-          <w:rStyle w:val="VerbatimChar"/>
-        </w:rPr>
-        <w:t>[Check Auto Sign-In]</w:t>
-      </w:r>
-      <w:r>
-        <w:br/>
-      </w:r>
-      <w:r>
-        <w:rPr>
-          <w:rStyle w:val="VerbatimChar"/>
-        </w:rPr>
-        <w:t xml:space="preserve">  │</w:t>
-      </w:r>
-      <w:r>
-        <w:br/>
-      </w:r>
-      <w:r>
-        <w:rPr>
-          <w:rStyle w:val="VerbatimChar"/>
-        </w:rPr>
-        <w:t xml:space="preserve">  ├─► [Logged In] ──► [Show Credits] ──► [Enter Query]</w:t>
-      </w:r>
-      <w:r>
-        <w:br/>
-      </w:r>
-      <w:r>
-        <w:rPr>
-          <w:rStyle w:val="VerbatimChar"/>
-        </w:rPr>
-        <w:t xml:space="preserve">  │</w:t>
-      </w:r>
-      <w:r>
-        <w:br/>
-      </w:r>
-      <w:r>
-        <w:rPr>
-          <w:rStyle w:val="VerbatimChar"/>
-        </w:rPr>
-        <w:lastRenderedPageBreak/>
-        <w:t xml:space="preserve">  └─► [Not Logged In] ──► [Login/Signup] ──► [Enter Query]</w:t>
-      </w:r>
-      <w:r>
-        <w:br/>
-      </w:r>
-      <w:r>
-        <w:rPr>
-          <w:rStyle w:val="VerbatimChar"/>
-        </w:rPr>
-        <w:t xml:space="preserve">  │</w:t>
-      </w:r>
-      <w:r>
-        <w:br/>
-      </w:r>
-      <w:r>
-        <w:rPr>
-          <w:rStyle w:val="VerbatimChar"/>
-        </w:rPr>
-        <w:t xml:space="preserve">  ▼</w:t>
-      </w:r>
-      <w:r>
-        <w:br/>
-      </w:r>
-      <w:r>
-        <w:rPr>
-          <w:rStyle w:val="VerbatimChar"/>
-        </w:rPr>
-        <w:t>[Generate Search Queries (AI)]</w:t>
-      </w:r>
-      <w:r>
-        <w:br/>
-      </w:r>
-      <w:r>
-        <w:rPr>
-          <w:rStyle w:val="VerbatimChar"/>
-        </w:rPr>
-        <w:t xml:space="preserve">  │</w:t>
-      </w:r>
-      <w:r>
-        <w:br/>
-      </w:r>
-      <w:r>
-        <w:rPr>
-          <w:rStyle w:val="VerbatimChar"/>
-        </w:rPr>
-        <w:t xml:space="preserve">  ▼</w:t>
-      </w:r>
-      <w:r>
-        <w:br/>
-      </w:r>
-      <w:r>
-        <w:rPr>
-          <w:rStyle w:val="VerbatimChar"/>
-        </w:rPr>
-        <w:t>[Search Google for Each Query]</w:t>
-      </w:r>
-      <w:r>
-        <w:br/>
-      </w:r>
-      <w:r>
-        <w:rPr>
-          <w:rStyle w:val="VerbatimChar"/>
-        </w:rPr>
-        <w:t xml:space="preserve">  │</w:t>
-      </w:r>
-      <w:r>
-        <w:br/>
-      </w:r>
-      <w:r>
-        <w:rPr>
-          <w:rStyle w:val="VerbatimChar"/>
-        </w:rPr>
-        <w:t xml:space="preserve">  ▼</w:t>
-      </w:r>
-      <w:r>
-        <w:br/>
-      </w:r>
-      <w:r>
-        <w:rPr>
-          <w:rStyle w:val="VerbatimChar"/>
-        </w:rPr>
-        <w:t>[Scrape Content from Results]</w:t>
-      </w:r>
-      <w:r>
-        <w:br/>
-      </w:r>
-      <w:r>
-        <w:rPr>
-          <w:rStyle w:val="VerbatimChar"/>
-        </w:rPr>
-        <w:t xml:space="preserve">  │</w:t>
-      </w:r>
-      <w:r>
-        <w:br/>
-      </w:r>
-      <w:r>
-        <w:rPr>
-          <w:rStyle w:val="VerbatimChar"/>
-        </w:rPr>
-        <w:t xml:space="preserve">  ▼</w:t>
-      </w:r>
-      <w:r>
-        <w:br/>
-      </w:r>
-      <w:r>
-        <w:rPr>
-          <w:rStyle w:val="VerbatimChar"/>
-        </w:rPr>
-        <w:t>[Synthesize Answer (AI)]</w:t>
-      </w:r>
-      <w:r>
-        <w:br/>
-      </w:r>
-      <w:r>
-        <w:rPr>
-          <w:rStyle w:val="VerbatimChar"/>
-        </w:rPr>
-        <w:t xml:space="preserve">  │</w:t>
-      </w:r>
-      <w:r>
-        <w:br/>
-      </w:r>
-      <w:r>
-        <w:rPr>
-          <w:rStyle w:val="VerbatimChar"/>
-        </w:rPr>
-        <w:t xml:space="preserve">  ▼</w:t>
-      </w:r>
-      <w:r>
-        <w:br/>
-      </w:r>
-      <w:r>
-        <w:rPr>
-          <w:rStyle w:val="VerbatimChar"/>
-        </w:rPr>
-        <w:t>[Display Answer with Sources]</w:t>
-      </w:r>
-      <w:r>
-        <w:br/>
-      </w:r>
-      <w:r>
-        <w:rPr>
-          <w:rStyle w:val="VerbatimChar"/>
-        </w:rPr>
-        <w:t xml:space="preserve">  │</w:t>
-      </w:r>
-      <w:r>
-        <w:br/>
-      </w:r>
-      <w:r>
-        <w:rPr>
-          <w:rStyle w:val="VerbatimChar"/>
-        </w:rPr>
-        <w:t xml:space="preserve">  ▼</w:t>
-      </w:r>
-      <w:r>
-        <w:br/>
-      </w:r>
-      <w:r>
-        <w:rPr>
-          <w:rStyle w:val="VerbatimChar"/>
-        </w:rPr>
-        <w:t>[Save to History]</w:t>
-      </w:r>
-      <w:r>
-        <w:br/>
-      </w:r>
-      <w:r>
-        <w:rPr>
-          <w:rStyle w:val="VerbatimChar"/>
-        </w:rPr>
-        <w:t xml:space="preserve">  │</w:t>
-      </w:r>
-      <w:r>
-        <w:br/>
-      </w:r>
-      <w:r>
-        <w:rPr>
-          <w:rStyle w:val="VerbatimChar"/>
-        </w:rPr>
-        <w:t xml:space="preserve">  ▼</w:t>
-      </w:r>
-      <w:r>
-        <w:br/>
-      </w:r>
-      <w:r>
-        <w:rPr>
-          <w:rStyle w:val="VerbatimChar"/>
-        </w:rPr>
-        <w:t>[User Can Ask Follow-up]</w:t>
-      </w:r>
-      <w:r>
-        <w:br/>
-      </w:r>
-      <w:r>
-        <w:rPr>
-          <w:rStyle w:val="VerbatimChar"/>
-        </w:rPr>
-        <w:t xml:space="preserve">  │</w:t>
-      </w:r>
-      <w:r>
-        <w:br/>
-      </w:r>
-      <w:r>
-        <w:rPr>
-          <w:rStyle w:val="VerbatimChar"/>
-        </w:rPr>
-        <w:t xml:space="preserve">  └─► [Repeat with Context]</w:t>
+          <w:noProof/>
+        </w:rPr>
+        <w:drawing>
+          <wp:inline distT="0" distB="0" distL="0" distR="0" wp14:anchorId="327AE55B" wp14:editId="027FBA77">
+            <wp:extent cx="4594860" cy="7658100"/>
+            <wp:effectExtent l="0" t="0" r="0" b="0"/>
+            <wp:docPr id="1164124450" name="Picture 12"/>
+            <wp:cNvGraphicFramePr>
+              <a:graphicFrameLocks xmlns:a="http://schemas.openxmlformats.org/drawingml/2006/main" noChangeAspect="1"/>
+            </wp:cNvGraphicFramePr>
+            <a:graphic xmlns:a="http://schemas.openxmlformats.org/drawingml/2006/main">
+              <a:graphicData uri="http://schemas.openxmlformats.org/drawingml/2006/picture">
+                <pic:pic xmlns:pic="http://schemas.openxmlformats.org/drawingml/2006/picture">
+                  <pic:nvPicPr>
+                    <pic:cNvPr id="0" name="Picture 267"/>
+                    <pic:cNvPicPr>
+                      <a:picLocks noChangeAspect="1" noChangeArrowheads="1"/>
+                    </pic:cNvPicPr>
+                  </pic:nvPicPr>
+                  <pic:blipFill>
+                    <a:blip r:embed="rId16">
+                      <a:extLst>
+                        <a:ext uri="{28A0092B-C50C-407E-A947-70E740481C1C}">
+                          <a14:useLocalDpi xmlns:a14="http://schemas.microsoft.com/office/drawing/2010/main" val="0"/>
+                        </a:ext>
+                      </a:extLst>
+                    </a:blip>
+                    <a:srcRect/>
+                    <a:stretch>
+                      <a:fillRect/>
+                    </a:stretch>
+                  </pic:blipFill>
+                  <pic:spPr bwMode="auto">
+                    <a:xfrm>
+                      <a:off x="0" y="0"/>
+                      <a:ext cx="4594860" cy="7658100"/>
+                    </a:xfrm>
+                    <a:prstGeom prst="rect">
+                      <a:avLst/>
+                    </a:prstGeom>
+                    <a:noFill/>
+                    <a:ln>
+                      <a:noFill/>
+                    </a:ln>
+                  </pic:spPr>
+                </pic:pic>
+              </a:graphicData>
+            </a:graphic>
+          </wp:inline>
+        </w:drawing>
       </w:r>
     </w:p>
     <w:p>
@@ -6372,6 +6148,7 @@
       <w:bookmarkStart w:id="52" w:name="X2e01b2b75c0cab99d5dfcbfebb93d785599c38b"/>
       <w:bookmarkEnd w:id="51"/>
       <w:r>
+        <w:lastRenderedPageBreak/>
         <w:t>7.2 Technical Flow</w:t>
       </w:r>
     </w:p>
@@ -6645,7 +6422,6 @@
           <w:b/>
           <w:bCs/>
         </w:rPr>
-        <w:lastRenderedPageBreak/>
         <w:t>Follow-up Flow</w:t>
       </w:r>
     </w:p>
@@ -6688,14 +6464,72 @@
     <w:p>
       <w:pPr>
         <w:pStyle w:val="Compact"/>
-        <w:numPr>
-          <w:ilvl w:val="1"/>
-          <w:numId w:val="52"/>
-        </w:numPr>
-      </w:pPr>
-      <w:r>
-        <w:t>Answer references previous conversation</w:t>
-      </w:r>
+      </w:pPr>
+    </w:p>
+    <w:p>
+      <w:pPr>
+        <w:pStyle w:val="Compact"/>
+      </w:pPr>
+    </w:p>
+    <w:p>
+      <w:pPr>
+        <w:pStyle w:val="Compact"/>
+      </w:pPr>
+    </w:p>
+    <w:p>
+      <w:pPr>
+        <w:pStyle w:val="Compact"/>
+      </w:pPr>
+    </w:p>
+    <w:p>
+      <w:pPr>
+        <w:pStyle w:val="Compact"/>
+      </w:pPr>
+    </w:p>
+    <w:p>
+      <w:pPr>
+        <w:pStyle w:val="Compact"/>
+      </w:pPr>
+    </w:p>
+    <w:p>
+      <w:pPr>
+        <w:pStyle w:val="Compact"/>
+      </w:pPr>
+    </w:p>
+    <w:p>
+      <w:pPr>
+        <w:pStyle w:val="Compact"/>
+      </w:pPr>
+    </w:p>
+    <w:p>
+      <w:pPr>
+        <w:pStyle w:val="Compact"/>
+      </w:pPr>
+    </w:p>
+    <w:p>
+      <w:pPr>
+        <w:pStyle w:val="Compact"/>
+      </w:pPr>
+    </w:p>
+    <w:p>
+      <w:pPr>
+        <w:pStyle w:val="Compact"/>
+      </w:pPr>
+    </w:p>
+    <w:p>
+      <w:pPr>
+        <w:pStyle w:val="Compact"/>
+      </w:pPr>
+    </w:p>
+    <w:p>
+      <w:pPr>
+        <w:pStyle w:val="Compact"/>
+      </w:pPr>
+    </w:p>
+    <w:p>
+      <w:pPr>
+        <w:pStyle w:val="Compact"/>
+      </w:pPr>
     </w:p>
     <w:p>
       <w:pPr>
@@ -6704,177 +6538,70 @@
       <w:bookmarkStart w:id="53" w:name="X853745f80b003d6a60fde8db74e395666b9240e"/>
       <w:bookmarkEnd w:id="52"/>
       <w:r>
+        <w:lastRenderedPageBreak/>
         <w:t>7.3 Data Flow</w:t>
       </w:r>
     </w:p>
-    <w:p>
-      <w:pPr>
-        <w:pStyle w:val="SourceCode"/>
-      </w:pPr>
-      <w:r>
-        <w:rPr>
-          <w:rStyle w:val="VerbatimChar"/>
-        </w:rPr>
-        <w:t>User Query</w:t>
-      </w:r>
-      <w:r>
-        <w:br/>
-      </w:r>
-      <w:r>
-        <w:rPr>
-          <w:rStyle w:val="VerbatimChar"/>
-        </w:rPr>
-        <w:t xml:space="preserve">    │</w:t>
-      </w:r>
-      <w:r>
-        <w:br/>
-      </w:r>
-      <w:r>
-        <w:rPr>
-          <w:rStyle w:val="VerbatimChar"/>
-        </w:rPr>
-        <w:t xml:space="preserve">    ▼</w:t>
-      </w:r>
-      <w:r>
-        <w:br/>
-      </w:r>
-      <w:r>
-        <w:rPr>
-          <w:rStyle w:val="VerbatimChar"/>
-        </w:rPr>
-        <w:t>[Query Generation (Gemini AI)]</w:t>
-      </w:r>
-      <w:r>
-        <w:br/>
-      </w:r>
-      <w:r>
-        <w:rPr>
-          <w:rStyle w:val="VerbatimChar"/>
-        </w:rPr>
-        <w:t xml:space="preserve">    │</w:t>
-      </w:r>
-      <w:r>
-        <w:br/>
-      </w:r>
-      <w:r>
-        <w:rPr>
-          <w:rStyle w:val="VerbatimChar"/>
-        </w:rPr>
-        <w:t xml:space="preserve">    ├─► Query 1 ──► [Google Search] ──► [Scrape] ──► Content 1</w:t>
-      </w:r>
-      <w:r>
-        <w:br/>
-      </w:r>
-      <w:r>
-        <w:rPr>
-          <w:rStyle w:val="VerbatimChar"/>
-        </w:rPr>
-        <w:t xml:space="preserve">    ├─► Query 2 ──► [Google Search] ──► [Scrape] ──► Content 2</w:t>
-      </w:r>
-      <w:r>
-        <w:br/>
-      </w:r>
-      <w:r>
-        <w:rPr>
-          <w:rStyle w:val="VerbatimChar"/>
-        </w:rPr>
-        <w:t xml:space="preserve">    ├─► Query 3 ──► [Google Search] ──► [Scrape] ──► Content 3</w:t>
-      </w:r>
-      <w:r>
-        <w:br/>
-      </w:r>
-      <w:r>
-        <w:rPr>
-          <w:rStyle w:val="VerbatimChar"/>
-        </w:rPr>
-        <w:t xml:space="preserve">    └─► Query 4 ──► [Google Search] ──► [Scrape] ──► Content 4</w:t>
-      </w:r>
-      <w:r>
-        <w:br/>
-      </w:r>
-      <w:r>
-        <w:rPr>
-          <w:rStyle w:val="VerbatimChar"/>
-        </w:rPr>
-        <w:t xml:space="preserve">    │</w:t>
-      </w:r>
-      <w:r>
-        <w:br/>
-      </w:r>
-      <w:r>
-        <w:rPr>
-          <w:rStyle w:val="VerbatimChar"/>
-        </w:rPr>
-        <w:t xml:space="preserve">    ▼</w:t>
-      </w:r>
-      <w:r>
-        <w:br/>
-      </w:r>
-      <w:r>
-        <w:rPr>
-          <w:rStyle w:val="VerbatimChar"/>
-        </w:rPr>
-        <w:t>[Combine All Content]</w:t>
-      </w:r>
-      <w:r>
-        <w:br/>
-      </w:r>
-      <w:r>
-        <w:rPr>
-          <w:rStyle w:val="VerbatimChar"/>
-        </w:rPr>
-        <w:t xml:space="preserve">    │</w:t>
-      </w:r>
-      <w:r>
-        <w:br/>
-      </w:r>
-      <w:r>
-        <w:rPr>
-          <w:rStyle w:val="VerbatimChar"/>
-        </w:rPr>
-        <w:t xml:space="preserve">    ▼</w:t>
-      </w:r>
-      <w:r>
-        <w:br/>
-      </w:r>
-      <w:r>
-        <w:rPr>
-          <w:rStyle w:val="VerbatimChar"/>
-        </w:rPr>
-        <w:t>[Answer Synthesis (Gemini AI)]</w:t>
-      </w:r>
-      <w:r>
-        <w:br/>
-      </w:r>
-      <w:r>
-        <w:rPr>
-          <w:rStyle w:val="VerbatimChar"/>
-        </w:rPr>
-        <w:t xml:space="preserve">    │</w:t>
-      </w:r>
-      <w:r>
-        <w:br/>
-      </w:r>
-      <w:r>
-        <w:rPr>
-          <w:rStyle w:val="VerbatimChar"/>
-        </w:rPr>
-        <w:t xml:space="preserve">    ▼</w:t>
-      </w:r>
-      <w:r>
-        <w:br/>
-      </w:r>
-      <w:r>
-        <w:rPr>
-          <w:rStyle w:val="VerbatimChar"/>
-        </w:rPr>
-        <w:t>[Formatted Answer + Sources]</w:t>
+    <w:p/>
+    <w:p>
+      <w:r>
+        <w:rPr>
+          <w:noProof/>
+        </w:rPr>
+        <w:drawing>
+          <wp:inline distT="0" distB="0" distL="0" distR="0" wp14:anchorId="102FA14E" wp14:editId="12DCEF82">
+            <wp:extent cx="5943600" cy="5509260"/>
+            <wp:effectExtent l="0" t="0" r="0" b="0"/>
+            <wp:docPr id="396301223" name="Picture 13"/>
+            <wp:cNvGraphicFramePr>
+              <a:graphicFrameLocks xmlns:a="http://schemas.openxmlformats.org/drawingml/2006/main" noChangeAspect="1"/>
+            </wp:cNvGraphicFramePr>
+            <a:graphic xmlns:a="http://schemas.openxmlformats.org/drawingml/2006/main">
+              <a:graphicData uri="http://schemas.openxmlformats.org/drawingml/2006/picture">
+                <pic:pic xmlns:pic="http://schemas.openxmlformats.org/drawingml/2006/picture">
+                  <pic:nvPicPr>
+                    <pic:cNvPr id="0" name="Picture 285"/>
+                    <pic:cNvPicPr>
+                      <a:picLocks noChangeAspect="1" noChangeArrowheads="1"/>
+                    </pic:cNvPicPr>
+                  </pic:nvPicPr>
+                  <pic:blipFill>
+                    <a:blip r:embed="rId17">
+                      <a:extLst>
+                        <a:ext uri="{28A0092B-C50C-407E-A947-70E740481C1C}">
+                          <a14:useLocalDpi xmlns:a14="http://schemas.microsoft.com/office/drawing/2010/main" val="0"/>
+                        </a:ext>
+                      </a:extLst>
+                    </a:blip>
+                    <a:srcRect/>
+                    <a:stretch>
+                      <a:fillRect/>
+                    </a:stretch>
+                  </pic:blipFill>
+                  <pic:spPr bwMode="auto">
+                    <a:xfrm>
+                      <a:off x="0" y="0"/>
+                      <a:ext cx="5943600" cy="5509260"/>
+                    </a:xfrm>
+                    <a:prstGeom prst="rect">
+                      <a:avLst/>
+                    </a:prstGeom>
+                    <a:noFill/>
+                    <a:ln>
+                      <a:noFill/>
+                    </a:ln>
+                  </pic:spPr>
+                </pic:pic>
+              </a:graphicData>
+            </a:graphic>
+          </wp:inline>
+        </w:drawing>
       </w:r>
     </w:p>
     <w:p>
       <w:r>
         <w:pict w14:anchorId="3DC60DC1">
-          <v:rect id="_x0000_i1037" style="width:0;height:1.5pt" o:hrstd="t" o:hr="t"/>
+          <v:rect id="_x0000_i1373" style="width:0;height:1.5pt" o:hrstd="t" o:hr="t"/>
         </w:pict>
       </w:r>
     </w:p>
@@ -6978,6 +6705,7 @@
       <w:bookmarkStart w:id="57" w:name="test-case-2-google-search"/>
       <w:bookmarkEnd w:id="56"/>
       <w:r>
+        <w:lastRenderedPageBreak/>
         <w:t>Test Case 2: Google Search</w:t>
       </w:r>
     </w:p>
@@ -7106,7 +6834,6 @@
           <w:b/>
           <w:bCs/>
         </w:rPr>
-        <w:lastRenderedPageBreak/>
         <w:t>Result</w:t>
       </w:r>
       <w:r>
@@ -7569,6 +7296,7 @@
       <w:bookmarkStart w:id="67" w:name="test-case-10-performance"/>
       <w:bookmarkEnd w:id="66"/>
       <w:r>
+        <w:lastRenderedPageBreak/>
         <w:t>Test Case 10: Performance</w:t>
       </w:r>
     </w:p>
@@ -7816,7 +7544,6 @@
               <w:jc w:val="both"/>
             </w:pPr>
             <w:r>
-              <w:lastRenderedPageBreak/>
               <w:t>Integration Tests</w:t>
             </w:r>
           </w:p>
@@ -8049,7 +7776,7 @@
       </w:pPr>
       <w:r>
         <w:pict w14:anchorId="720A810C">
-          <v:rect id="_x0000_i1038" style="width:0;height:1.5pt" o:hralign="center" o:hrstd="t" o:hr="t"/>
+          <v:rect id="_x0000_i1374" style="width:0;height:1.5pt" o:hralign="center" o:hrstd="t" o:hr="t"/>
         </w:pict>
       </w:r>
     </w:p>
@@ -8384,6 +8111,7 @@
         <w:jc w:val="both"/>
       </w:pPr>
       <w:r>
+        <w:lastRenderedPageBreak/>
         <w:t>Support for multiple AI models (GPT-4, Claude)</w:t>
       </w:r>
     </w:p>
@@ -8465,7 +8193,6 @@
         <w:jc w:val="both"/>
       </w:pPr>
       <w:r>
-        <w:lastRenderedPageBreak/>
         <w:t>Collaborative search sessions</w:t>
       </w:r>
     </w:p>
@@ -8872,6 +8599,7 @@
         <w:jc w:val="both"/>
       </w:pPr>
       <w:r>
+        <w:lastRenderedPageBreak/>
         <w:t>Machine learning for query optimization</w:t>
       </w:r>
     </w:p>
@@ -8951,7 +8679,6 @@
         <w:jc w:val="both"/>
       </w:pPr>
       <w:r>
-        <w:lastRenderedPageBreak/>
         <w:t>Caching mechanisms</w:t>
       </w:r>
     </w:p>
@@ -9136,7 +8863,7 @@
       </w:pPr>
       <w:r>
         <w:pict w14:anchorId="1805A4B2">
-          <v:rect id="_x0000_i1039" style="width:0;height:1.5pt" o:hralign="center" o:hrstd="t" o:hr="t"/>
+          <v:rect id="_x0000_i1375" style="width:0;height:1.5pt" o:hralign="center" o:hrstd="t" o:hr="t"/>
         </w:pict>
       </w:r>
     </w:p>
@@ -9252,6 +8979,7 @@
           <w:b/>
           <w:bCs/>
         </w:rPr>
+        <w:lastRenderedPageBreak/>
         <w:t>User Experience</w:t>
       </w:r>
       <w:r>
@@ -9304,7 +9032,6 @@
       <w:bookmarkStart w:id="77" w:name="X427a1cb8362a81d38c0f1897799d5076e89dda1"/>
       <w:bookmarkEnd w:id="76"/>
       <w:r>
-        <w:lastRenderedPageBreak/>
         <w:t>10.3 Technical Highlights</w:t>
       </w:r>
     </w:p>
@@ -9710,6 +9437,7 @@
       <w:bookmarkStart w:id="81" w:name="X04ff0fb9fb3c980567848f3c572bc8b25a6c79f"/>
       <w:bookmarkEnd w:id="80"/>
       <w:r>
+        <w:lastRenderedPageBreak/>
         <w:t>10.7 Final Remarks</w:t>
       </w:r>
     </w:p>
@@ -9728,7 +9456,6 @@
         <w:jc w:val="both"/>
       </w:pPr>
       <w:r>
-        <w:lastRenderedPageBreak/>
         <w:t>The project successfully meets all stated objectives and provides a solid base for continued development and improvement. The modular architecture ensures that new features can be easily integrated, making it a sustainable and extensible solution.</w:t>
       </w:r>
     </w:p>
@@ -9738,7 +9465,7 @@
       </w:pPr>
       <w:r>
         <w:pict w14:anchorId="2B8BF38B">
-          <v:rect id="_x0000_i1040" style="width:0;height:1.5pt" o:hralign="center" o:hrstd="t" o:hr="t"/>
+          <v:rect id="_x0000_i1376" style="width:0;height:1.5pt" o:hralign="center" o:hrstd="t" o:hr="t"/>
         </w:pict>
       </w:r>
     </w:p>
@@ -9804,19 +9531,7 @@
         <w:rPr>
           <w:rStyle w:val="OperatorTok"/>
         </w:rPr>
-        <w:t>&lt;</w:t>
-      </w:r>
-      <w:r>
-        <w:rPr>
-          <w:rStyle w:val="NormalTok"/>
-        </w:rPr>
-        <w:t>repository-url</w:t>
-      </w:r>
-      <w:r>
-        <w:rPr>
-          <w:rStyle w:val="OperatorTok"/>
-        </w:rPr>
-        <w:t>&gt;</w:t>
+        <w:t>https://github.com/SahilSidhu7/AI-Search_Assistant.git</w:t>
       </w:r>
       <w:r>
         <w:br/>
@@ -10120,6 +9835,7 @@
         <w:jc w:val="both"/>
       </w:pPr>
       <w:r>
+        <w:lastRenderedPageBreak/>
         <w:t>Get API key from Google AI Studio</w:t>
       </w:r>
     </w:p>
@@ -10196,7 +9912,6 @@
       <w:bookmarkStart w:id="85" w:name="appendix-c-file-structure"/>
       <w:bookmarkEnd w:id="84"/>
       <w:r>
-        <w:lastRenderedPageBreak/>
         <w:t>Appendix C: File Structure</w:t>
       </w:r>
     </w:p>
@@ -10262,7 +9977,7 @@
       </w:pPr>
       <w:r>
         <w:pict w14:anchorId="330ADBC9">
-          <v:rect id="_x0000_i1041" style="width:0;height:1.5pt" o:hralign="center" o:hrstd="t" o:hr="t"/>
+          <v:rect id="_x0000_i1377" style="width:0;height:1.5pt" o:hralign="center" o:hrstd="t" o:hr="t"/>
         </w:pict>
       </w:r>
     </w:p>

</xml_diff>